<commit_message>
september 2022 changes pt 2
</commit_message>
<xml_diff>
--- a/Resume 2022 September.docx
+++ b/Resume 2022 September.docx
@@ -372,17 +372,17 @@
           <w:sz w:val="21"/>
           <w:szCs w:val="21"/>
         </w:rPr>
-        <w:t>.8</w:t>
-      </w:r>
-      <w:r>
-        <w:rPr>
-          <w:rFonts w:ascii="Roboto" w:hAnsi="Roboto" w:cs="Times New Roman"/>
-          <w:bCs/>
-          <w:color w:val="000000" w:themeColor="text1"/>
-          <w:sz w:val="21"/>
-          <w:szCs w:val="21"/>
-        </w:rPr>
-        <w:t>6</w:t>
+        <w:t>.</w:t>
+      </w:r>
+      <w:r>
+        <w:rPr>
+          <w:rFonts w:ascii="Roboto" w:hAnsi="Roboto" w:cs="Times New Roman"/>
+          <w:bCs/>
+          <w:color w:val="000000" w:themeColor="text1"/>
+          <w:sz w:val="21"/>
+          <w:szCs w:val="21"/>
+        </w:rPr>
+        <w:t>8</w:t>
       </w:r>
       <w:r>
         <w:rPr>
@@ -640,7 +640,113 @@
           <w:sz w:val="21"/>
           <w:szCs w:val="21"/>
         </w:rPr>
-        <w:t xml:space="preserve">per year in licensing costs by developing an in-house integrated PDF form wizard system using Vue, Rails, and a modified version of the open source pdf.js. </w:t>
+        <w:t xml:space="preserve">per year in licensing costs by developing an in-house integrated PDF form wizard system using </w:t>
+      </w:r>
+      <w:r>
+        <w:rPr>
+          <w:rFonts w:ascii="Roboto" w:hAnsi="Roboto"/>
+          <w:b/>
+          <w:bCs/>
+          <w:sz w:val="21"/>
+          <w:szCs w:val="21"/>
+        </w:rPr>
+        <w:t xml:space="preserve">Vue, </w:t>
+      </w:r>
+      <w:r>
+        <w:rPr>
+          <w:rFonts w:ascii="Roboto" w:hAnsi="Roboto"/>
+          <w:b/>
+          <w:bCs/>
+          <w:sz w:val="21"/>
+          <w:szCs w:val="21"/>
+        </w:rPr>
+        <w:t xml:space="preserve">Ruby </w:t>
+      </w:r>
+      <w:r>
+        <w:rPr>
+          <w:rFonts w:ascii="Roboto" w:hAnsi="Roboto"/>
+          <w:b/>
+          <w:bCs/>
+          <w:sz w:val="21"/>
+          <w:szCs w:val="21"/>
+        </w:rPr>
+        <w:t>on</w:t>
+      </w:r>
+      <w:r>
+        <w:rPr>
+          <w:rFonts w:ascii="Roboto" w:hAnsi="Roboto"/>
+          <w:b/>
+          <w:bCs/>
+          <w:sz w:val="21"/>
+          <w:szCs w:val="21"/>
+        </w:rPr>
+        <w:t xml:space="preserve"> </w:t>
+      </w:r>
+      <w:r>
+        <w:rPr>
+          <w:rFonts w:ascii="Roboto" w:hAnsi="Roboto"/>
+          <w:b/>
+          <w:bCs/>
+          <w:sz w:val="21"/>
+          <w:szCs w:val="21"/>
+        </w:rPr>
+        <w:t>Rails</w:t>
+      </w:r>
+      <w:r>
+        <w:rPr>
+          <w:rFonts w:ascii="Roboto" w:hAnsi="Roboto"/>
+          <w:sz w:val="21"/>
+          <w:szCs w:val="21"/>
+        </w:rPr>
+        <w:t>, and a modified version of</w:t>
+      </w:r>
+      <w:r>
+        <w:rPr>
+          <w:rFonts w:ascii="Roboto" w:hAnsi="Roboto"/>
+          <w:sz w:val="21"/>
+          <w:szCs w:val="21"/>
+        </w:rPr>
+        <w:t xml:space="preserve"> Mozilla’s</w:t>
+      </w:r>
+      <w:r>
+        <w:rPr>
+          <w:rFonts w:ascii="Roboto" w:hAnsi="Roboto"/>
+          <w:sz w:val="21"/>
+          <w:szCs w:val="21"/>
+        </w:rPr>
+        <w:t xml:space="preserve"> open</w:t>
+      </w:r>
+      <w:r>
+        <w:rPr>
+          <w:rFonts w:ascii="Roboto" w:hAnsi="Roboto"/>
+          <w:sz w:val="21"/>
+          <w:szCs w:val="21"/>
+        </w:rPr>
+        <w:t>-</w:t>
+      </w:r>
+      <w:r>
+        <w:rPr>
+          <w:rFonts w:ascii="Roboto" w:hAnsi="Roboto"/>
+          <w:sz w:val="21"/>
+          <w:szCs w:val="21"/>
+        </w:rPr>
+        <w:t>source pdf.js</w:t>
+      </w:r>
+      <w:r>
+        <w:rPr>
+          <w:rFonts w:ascii="Roboto" w:hAnsi="Roboto"/>
+          <w:sz w:val="21"/>
+          <w:szCs w:val="21"/>
+        </w:rPr>
+        <w:t xml:space="preserve"> project</w:t>
+      </w:r>
+      <w:r>
+        <w:rPr>
+          <w:rFonts w:ascii="Roboto" w:hAnsi="Roboto"/>
+          <w:sz w:val="21"/>
+          <w:szCs w:val="21"/>
+        </w:rPr>
+        <w:t xml:space="preserve">. </w:t>
       </w:r>
     </w:p>
     <w:p>
@@ -669,7 +775,25 @@
           <w:sz w:val="21"/>
           <w:szCs w:val="21"/>
         </w:rPr>
-        <w:t xml:space="preserve">Deployed code to 15+ Ontario healthcare clients by contributing over 12+ tickets to the major release version 3.21 of </w:t>
+        <w:t xml:space="preserve">Deployed code to </w:t>
+      </w:r>
+      <w:r>
+        <w:rPr>
+          <w:rFonts w:ascii="Roboto" w:hAnsi="Roboto"/>
+          <w:b/>
+          <w:bCs/>
+          <w:sz w:val="21"/>
+          <w:szCs w:val="21"/>
+        </w:rPr>
+        <w:t>15+</w:t>
+      </w:r>
+      <w:r>
+        <w:rPr>
+          <w:rFonts w:ascii="Roboto" w:hAnsi="Roboto"/>
+          <w:sz w:val="21"/>
+          <w:szCs w:val="21"/>
+        </w:rPr>
+        <w:t xml:space="preserve"> Ontario healthcare clients by contributing over 12+ tickets to the major release version 3.21 of </w:t>
       </w:r>
       <w:proofErr w:type="spellStart"/>
       <w:r>
@@ -726,7 +850,51 @@
           <w:sz w:val="21"/>
           <w:szCs w:val="21"/>
         </w:rPr>
-        <w:t>mproved developer productivity by contributing around 2-4 agile development story points per week alongside cleaning out backlog tickets.</w:t>
+        <w:t>mproved developer productivity by contributing around 2-4 agile development story points per week alongside cleaning out backlog tickets</w:t>
+      </w:r>
+      <w:r>
+        <w:rPr>
+          <w:rFonts w:ascii="Roboto" w:hAnsi="Roboto"/>
+          <w:sz w:val="21"/>
+          <w:szCs w:val="21"/>
+        </w:rPr>
+        <w:t xml:space="preserve"> including projects in </w:t>
+      </w:r>
+      <w:r>
+        <w:rPr>
+          <w:rFonts w:ascii="Roboto" w:hAnsi="Roboto"/>
+          <w:b/>
+          <w:bCs/>
+          <w:sz w:val="21"/>
+          <w:szCs w:val="21"/>
+        </w:rPr>
+        <w:t>Angular, Vue,</w:t>
+      </w:r>
+      <w:r>
+        <w:rPr>
+          <w:rFonts w:ascii="Roboto" w:hAnsi="Roboto"/>
+          <w:sz w:val="21"/>
+          <w:szCs w:val="21"/>
+        </w:rPr>
+        <w:t xml:space="preserve"> and </w:t>
+      </w:r>
+      <w:r>
+        <w:rPr>
+          <w:rFonts w:ascii="Roboto" w:hAnsi="Roboto"/>
+          <w:b/>
+          <w:bCs/>
+          <w:sz w:val="21"/>
+          <w:szCs w:val="21"/>
+        </w:rPr>
+        <w:t>Rails</w:t>
+      </w:r>
+      <w:r>
+        <w:rPr>
+          <w:rFonts w:ascii="Roboto" w:hAnsi="Roboto"/>
+          <w:sz w:val="21"/>
+          <w:szCs w:val="21"/>
+        </w:rPr>
+        <w:t>.</w:t>
       </w:r>
     </w:p>
     <w:p>
@@ -1525,7 +1693,7 @@
           <w:sz w:val="21"/>
           <w:szCs w:val="21"/>
         </w:rPr>
-        <w:t>ing</w:t>
+        <w:t>ed</w:t>
       </w:r>
       <w:r>
         <w:rPr>
@@ -1625,7 +1793,27 @@
           <w:sz w:val="21"/>
           <w:szCs w:val="21"/>
         </w:rPr>
-        <w:t xml:space="preserve"> 300+ participants </w:t>
+        <w:t xml:space="preserve"> </w:t>
+      </w:r>
+      <w:r>
+        <w:rPr>
+          <w:rFonts w:ascii="Roboto" w:hAnsi="Roboto" w:cs="Times New Roman"/>
+          <w:b/>
+          <w:color w:val="000000" w:themeColor="text1"/>
+          <w:sz w:val="21"/>
+          <w:szCs w:val="21"/>
+        </w:rPr>
+        <w:t>300+</w:t>
+      </w:r>
+      <w:r>
+        <w:rPr>
+          <w:rFonts w:ascii="Roboto" w:hAnsi="Roboto" w:cs="Times New Roman"/>
+          <w:bCs/>
+          <w:color w:val="000000" w:themeColor="text1"/>
+          <w:sz w:val="21"/>
+          <w:szCs w:val="21"/>
+        </w:rPr>
+        <w:t xml:space="preserve"> participants </w:t>
       </w:r>
       <w:r>
         <w:rPr>
@@ -1666,12 +1854,32 @@
           <w:sz w:val="21"/>
           <w:szCs w:val="21"/>
         </w:rPr>
-        <w:t>Developing</w:t>
-      </w:r>
-      <w:r>
-        <w:rPr>
-          <w:rFonts w:ascii="Roboto" w:hAnsi="Roboto" w:cs="Times New Roman"/>
-          <w:bCs/>
+        <w:t xml:space="preserve">Improved code maintenance by </w:t>
+      </w:r>
+      <w:r>
+        <w:rPr>
+          <w:rFonts w:ascii="Roboto" w:hAnsi="Roboto" w:cs="Times New Roman"/>
+          <w:b/>
+          <w:color w:val="000000" w:themeColor="text1"/>
+          <w:sz w:val="21"/>
+          <w:szCs w:val="21"/>
+        </w:rPr>
+        <w:t>Dockeriz</w:t>
+      </w:r>
+      <w:r>
+        <w:rPr>
+          <w:rFonts w:ascii="Roboto" w:hAnsi="Roboto" w:cs="Times New Roman"/>
+          <w:b/>
+          <w:color w:val="000000" w:themeColor="text1"/>
+          <w:sz w:val="21"/>
+          <w:szCs w:val="21"/>
+        </w:rPr>
+        <w:t>ing</w:t>
+      </w:r>
+      <w:r>
+        <w:rPr>
+          <w:rFonts w:ascii="Roboto" w:hAnsi="Roboto" w:cs="Times New Roman"/>
+          <w:b/>
           <w:color w:val="000000" w:themeColor="text1"/>
           <w:sz w:val="21"/>
           <w:szCs w:val="21"/>
@@ -1686,67 +1894,17 @@
           <w:sz w:val="21"/>
           <w:szCs w:val="21"/>
         </w:rPr>
-        <w:t>a hackathon Discord bot using discord.js in order to aid the management</w:t>
-      </w:r>
-      <w:r>
-        <w:rPr>
-          <w:rFonts w:ascii="Roboto" w:hAnsi="Roboto" w:cs="Times New Roman"/>
-          <w:bCs/>
-          <w:color w:val="000000" w:themeColor="text1"/>
-          <w:sz w:val="21"/>
-          <w:szCs w:val="21"/>
-        </w:rPr>
-        <w:t xml:space="preserve"> and hacker verification</w:t>
-      </w:r>
-      <w:r>
-        <w:rPr>
-          <w:rFonts w:ascii="Roboto" w:hAnsi="Roboto" w:cs="Times New Roman"/>
-          <w:bCs/>
-          <w:color w:val="000000" w:themeColor="text1"/>
-          <w:sz w:val="21"/>
-          <w:szCs w:val="21"/>
-        </w:rPr>
-        <w:t xml:space="preserve"> of </w:t>
-      </w:r>
-      <w:r>
-        <w:rPr>
-          <w:rFonts w:ascii="Roboto" w:hAnsi="Roboto" w:cs="Times New Roman"/>
-          <w:bCs/>
-          <w:color w:val="000000" w:themeColor="text1"/>
-          <w:sz w:val="21"/>
-          <w:szCs w:val="21"/>
-        </w:rPr>
-        <w:t>UofT Hacks’</w:t>
-      </w:r>
-      <w:r>
-        <w:rPr>
-          <w:rFonts w:ascii="Roboto" w:hAnsi="Roboto" w:cs="Times New Roman"/>
-          <w:bCs/>
-          <w:color w:val="000000" w:themeColor="text1"/>
-          <w:sz w:val="21"/>
-          <w:szCs w:val="21"/>
-        </w:rPr>
-        <w:t xml:space="preserve"> second </w:t>
-      </w:r>
-      <w:r>
-        <w:rPr>
-          <w:rFonts w:ascii="Roboto" w:hAnsi="Roboto" w:cs="Times New Roman"/>
-          <w:bCs/>
-          <w:color w:val="000000" w:themeColor="text1"/>
-          <w:sz w:val="21"/>
-          <w:szCs w:val="21"/>
-        </w:rPr>
-        <w:t xml:space="preserve">virtual </w:t>
-      </w:r>
-      <w:r>
-        <w:rPr>
-          <w:rFonts w:ascii="Roboto" w:hAnsi="Roboto" w:cs="Times New Roman"/>
-          <w:bCs/>
-          <w:color w:val="000000" w:themeColor="text1"/>
-          <w:sz w:val="21"/>
-          <w:szCs w:val="21"/>
-        </w:rPr>
-        <w:t>hackathon.</w:t>
+        <w:t>many of the UofT hacks legacy and currently used source code repositories</w:t>
+      </w:r>
+      <w:r>
+        <w:rPr>
+          <w:rFonts w:ascii="Roboto" w:hAnsi="Roboto" w:cs="Times New Roman"/>
+          <w:bCs/>
+          <w:color w:val="000000" w:themeColor="text1"/>
+          <w:sz w:val="21"/>
+          <w:szCs w:val="21"/>
+        </w:rPr>
+        <w:t>.</w:t>
       </w:r>
     </w:p>
     <w:p>
@@ -2427,17 +2585,27 @@
           <w:sz w:val="21"/>
           <w:szCs w:val="21"/>
         </w:rPr>
-        <w:t xml:space="preserve">HTML, CSS, </w:t>
-      </w:r>
-      <w:r>
-        <w:rPr>
-          <w:rFonts w:ascii="Roboto" w:hAnsi="Roboto" w:cs="Times New Roman"/>
-          <w:bCs/>
-          <w:color w:val="000000" w:themeColor="text1"/>
-          <w:sz w:val="21"/>
-          <w:szCs w:val="21"/>
-        </w:rPr>
-        <w:t>Javascript, Java</w:t>
+        <w:t>Javascript,</w:t>
+      </w:r>
+      <w:r>
+        <w:rPr>
+          <w:rFonts w:ascii="Roboto" w:hAnsi="Roboto" w:cs="Times New Roman"/>
+          <w:bCs/>
+          <w:color w:val="000000" w:themeColor="text1"/>
+          <w:sz w:val="21"/>
+          <w:szCs w:val="21"/>
+        </w:rPr>
+        <w:t xml:space="preserve"> </w:t>
+      </w:r>
+      <w:r>
+        <w:rPr>
+          <w:rFonts w:ascii="Roboto" w:hAnsi="Roboto" w:cs="Times New Roman"/>
+          <w:bCs/>
+          <w:color w:val="000000" w:themeColor="text1"/>
+          <w:sz w:val="21"/>
+          <w:szCs w:val="21"/>
+        </w:rPr>
+        <w:t>Java</w:t>
       </w:r>
       <w:r>
         <w:rPr>
@@ -2483,7 +2651,27 @@
           <w:sz w:val="21"/>
           <w:szCs w:val="21"/>
         </w:rPr>
-        <w:t>React, Sass, Node, Flask</w:t>
+        <w:t xml:space="preserve">React, </w:t>
+      </w:r>
+      <w:r>
+        <w:rPr>
+          <w:rFonts w:ascii="Roboto" w:hAnsi="Roboto" w:cs="Times New Roman"/>
+          <w:bCs/>
+          <w:color w:val="000000" w:themeColor="text1"/>
+          <w:sz w:val="21"/>
+          <w:szCs w:val="21"/>
+        </w:rPr>
+        <w:t xml:space="preserve">Vue, Angular, Ruby on Rails, </w:t>
+      </w:r>
+      <w:r>
+        <w:rPr>
+          <w:rFonts w:ascii="Roboto" w:hAnsi="Roboto" w:cs="Times New Roman"/>
+          <w:bCs/>
+          <w:color w:val="000000" w:themeColor="text1"/>
+          <w:sz w:val="21"/>
+          <w:szCs w:val="21"/>
+        </w:rPr>
+        <w:t>Sass, Node, Flask</w:t>
       </w:r>
       <w:r>
         <w:rPr>
@@ -2549,17 +2737,89 @@
           <w:sz w:val="21"/>
           <w:szCs w:val="21"/>
         </w:rPr>
-        <w:t>, Gitlab</w:t>
-      </w:r>
-      <w:r>
-        <w:rPr>
-          <w:rFonts w:ascii="Roboto" w:hAnsi="Roboto" w:cs="Times New Roman"/>
-          <w:bCs/>
-          <w:color w:val="000000" w:themeColor="text1"/>
-          <w:sz w:val="21"/>
-          <w:szCs w:val="21"/>
-        </w:rPr>
-        <w:t>, Firebase, Unity, Google Cloud Platform, Figma</w:t>
+        <w:t>,</w:t>
+      </w:r>
+      <w:r>
+        <w:rPr>
+          <w:rFonts w:ascii="Roboto" w:hAnsi="Roboto" w:cs="Times New Roman"/>
+          <w:bCs/>
+          <w:color w:val="000000" w:themeColor="text1"/>
+          <w:sz w:val="21"/>
+          <w:szCs w:val="21"/>
+        </w:rPr>
+        <w:t xml:space="preserve"> Docker</w:t>
+      </w:r>
+      <w:r>
+        <w:rPr>
+          <w:rFonts w:ascii="Roboto" w:hAnsi="Roboto" w:cs="Times New Roman"/>
+          <w:bCs/>
+          <w:color w:val="000000" w:themeColor="text1"/>
+          <w:sz w:val="21"/>
+          <w:szCs w:val="21"/>
+        </w:rPr>
+        <w:t>,</w:t>
+      </w:r>
+      <w:r>
+        <w:rPr>
+          <w:rFonts w:ascii="Roboto" w:hAnsi="Roboto" w:cs="Times New Roman"/>
+          <w:bCs/>
+          <w:color w:val="000000" w:themeColor="text1"/>
+          <w:sz w:val="21"/>
+          <w:szCs w:val="21"/>
+        </w:rPr>
+        <w:t xml:space="preserve"> SSH,</w:t>
+      </w:r>
+      <w:r>
+        <w:rPr>
+          <w:rFonts w:ascii="Roboto" w:hAnsi="Roboto" w:cs="Times New Roman"/>
+          <w:bCs/>
+          <w:color w:val="000000" w:themeColor="text1"/>
+          <w:sz w:val="21"/>
+          <w:szCs w:val="21"/>
+        </w:rPr>
+        <w:t xml:space="preserve"> Unity, Google Cloud Platform, Figma</w:t>
+      </w:r>
+      <w:r>
+        <w:rPr>
+          <w:rFonts w:ascii="Roboto" w:hAnsi="Roboto" w:cs="Times New Roman"/>
+          <w:bCs/>
+          <w:color w:val="000000" w:themeColor="text1"/>
+          <w:sz w:val="21"/>
+          <w:szCs w:val="21"/>
+        </w:rPr>
+        <w:t>, Bash/</w:t>
+      </w:r>
+      <w:proofErr w:type="spellStart"/>
+      <w:r>
+        <w:rPr>
+          <w:rFonts w:ascii="Roboto" w:hAnsi="Roboto" w:cs="Times New Roman"/>
+          <w:bCs/>
+          <w:color w:val="000000" w:themeColor="text1"/>
+          <w:sz w:val="21"/>
+          <w:szCs w:val="21"/>
+        </w:rPr>
+        <w:t>Zsh</w:t>
+      </w:r>
+      <w:proofErr w:type="spellEnd"/>
+      <w:r>
+        <w:rPr>
+          <w:rFonts w:ascii="Roboto" w:hAnsi="Roboto" w:cs="Times New Roman"/>
+          <w:bCs/>
+          <w:color w:val="000000" w:themeColor="text1"/>
+          <w:sz w:val="21"/>
+          <w:szCs w:val="21"/>
+        </w:rPr>
+        <w:t>, Vi</w:t>
+      </w:r>
+      <w:r>
+        <w:rPr>
+          <w:rFonts w:ascii="Roboto" w:hAnsi="Roboto" w:cs="Times New Roman"/>
+          <w:bCs/>
+          <w:color w:val="000000" w:themeColor="text1"/>
+          <w:sz w:val="21"/>
+          <w:szCs w:val="21"/>
+        </w:rPr>
+        <w:t>m</w:t>
       </w:r>
     </w:p>
     <w:p>
@@ -2750,7 +3010,7 @@
     <w:p>
       <w:pPr>
         <w:tabs>
-          <w:tab w:val="right" w:pos="10206"/>
+          <w:tab w:val="left" w:pos="9233"/>
         </w:tabs>
         <w:spacing w:after="0" w:line="15" w:lineRule="atLeast"/>
         <w:ind w:right="-147" w:hanging="142"/>
@@ -2863,6 +3123,16 @@
           <w:szCs w:val="21"/>
         </w:rPr>
         <w:t>and Best Pride Hack out of 186 participants.</w:t>
+      </w:r>
+      <w:r>
+        <w:rPr>
+          <w:rFonts w:ascii="Roboto" w:hAnsi="Roboto" w:cs="Times New Roman"/>
+          <w:bCs/>
+          <w:color w:val="000000" w:themeColor="text1"/>
+          <w:sz w:val="21"/>
+          <w:szCs w:val="21"/>
+        </w:rPr>
+        <w:tab/>
       </w:r>
     </w:p>
     <w:p>

</xml_diff>

<commit_message>
september 2022 changes pt 3
</commit_message>
<xml_diff>
--- a/Resume 2022 September.docx
+++ b/Resume 2022 September.docx
@@ -48,33 +48,7 @@
             <w:szCs w:val="21"/>
             <w:u w:val="none"/>
           </w:rPr>
-          <w:t>github.com/</w:t>
-        </w:r>
-        <w:proofErr w:type="spellStart"/>
-        <w:r>
-          <w:rPr>
-            <w:rStyle w:val="Hyperlink"/>
-            <w:rFonts w:ascii="Roboto" w:hAnsi="Roboto" w:cs="Times New Roman"/>
-            <w:bCs/>
-            <w:color w:val="0066FF"/>
-            <w:sz w:val="21"/>
-            <w:szCs w:val="21"/>
-            <w:u w:val="none"/>
-          </w:rPr>
-          <w:t>simonchenwastaken</w:t>
-        </w:r>
-        <w:proofErr w:type="spellEnd"/>
-        <w:r>
-          <w:rPr>
-            <w:rStyle w:val="Hyperlink"/>
-            <w:rFonts w:ascii="Roboto" w:hAnsi="Roboto" w:cs="Times New Roman"/>
-            <w:bCs/>
-            <w:color w:val="0066FF"/>
-            <w:sz w:val="21"/>
-            <w:szCs w:val="21"/>
-            <w:u w:val="none"/>
-          </w:rPr>
-          <w:t>/</w:t>
+          <w:t>github.com/simonchenwastaken/</w:t>
         </w:r>
       </w:hyperlink>
     </w:p>
@@ -123,33 +97,7 @@
             <w:szCs w:val="21"/>
             <w:u w:val="none"/>
           </w:rPr>
-          <w:t>linkedin.com/in/</w:t>
-        </w:r>
-        <w:proofErr w:type="spellStart"/>
-        <w:r>
-          <w:rPr>
-            <w:rStyle w:val="Hyperlink"/>
-            <w:rFonts w:ascii="Roboto" w:hAnsi="Roboto" w:cs="Times New Roman"/>
-            <w:bCs/>
-            <w:color w:val="0066FF"/>
-            <w:sz w:val="21"/>
-            <w:szCs w:val="21"/>
-            <w:u w:val="none"/>
-          </w:rPr>
-          <w:t>simon-chen-sc</w:t>
-        </w:r>
-        <w:proofErr w:type="spellEnd"/>
-        <w:r>
-          <w:rPr>
-            <w:rStyle w:val="Hyperlink"/>
-            <w:rFonts w:ascii="Roboto" w:hAnsi="Roboto" w:cs="Times New Roman"/>
-            <w:bCs/>
-            <w:color w:val="0066FF"/>
-            <w:sz w:val="21"/>
-            <w:szCs w:val="21"/>
-            <w:u w:val="none"/>
-          </w:rPr>
-          <w:t>/</w:t>
+          <w:t>linkedin.com/in/simon-chen-sc/</w:t>
         </w:r>
       </w:hyperlink>
       <w:hyperlink r:id="rId10" w:history="1"/>
@@ -793,25 +741,7 @@
           <w:sz w:val="21"/>
           <w:szCs w:val="21"/>
         </w:rPr>
-        <w:t xml:space="preserve"> Ontario healthcare clients by contributing over 12+ tickets to the major release version 3.21 of </w:t>
-      </w:r>
-      <w:proofErr w:type="spellStart"/>
-      <w:r>
-        <w:rPr>
-          <w:rFonts w:ascii="Roboto" w:hAnsi="Roboto"/>
-          <w:sz w:val="21"/>
-          <w:szCs w:val="21"/>
-        </w:rPr>
-        <w:t>Verto’s</w:t>
-      </w:r>
-      <w:proofErr w:type="spellEnd"/>
-      <w:r>
-        <w:rPr>
-          <w:rFonts w:ascii="Roboto" w:hAnsi="Roboto"/>
-          <w:sz w:val="21"/>
-          <w:szCs w:val="21"/>
-        </w:rPr>
-        <w:t xml:space="preserve"> clinician software suite.</w:t>
+        <w:t xml:space="preserve"> Ontario healthcare clients by contributing over 12+ tickets to the major release version 3.21 of Verto’s clinician software suite.</w:t>
       </w:r>
     </w:p>
     <w:p>
@@ -2787,29 +2717,7 @@
           <w:sz w:val="21"/>
           <w:szCs w:val="21"/>
         </w:rPr>
-        <w:t>, Bash/</w:t>
-      </w:r>
-      <w:proofErr w:type="spellStart"/>
-      <w:r>
-        <w:rPr>
-          <w:rFonts w:ascii="Roboto" w:hAnsi="Roboto" w:cs="Times New Roman"/>
-          <w:bCs/>
-          <w:color w:val="000000" w:themeColor="text1"/>
-          <w:sz w:val="21"/>
-          <w:szCs w:val="21"/>
-        </w:rPr>
-        <w:t>Zsh</w:t>
-      </w:r>
-      <w:proofErr w:type="spellEnd"/>
-      <w:r>
-        <w:rPr>
-          <w:rFonts w:ascii="Roboto" w:hAnsi="Roboto" w:cs="Times New Roman"/>
-          <w:bCs/>
-          <w:color w:val="000000" w:themeColor="text1"/>
-          <w:sz w:val="21"/>
-          <w:szCs w:val="21"/>
-        </w:rPr>
-        <w:t>, Vi</w:t>
+        <w:t>, Bash/Zsh, Vi</w:t>
       </w:r>
       <w:r>
         <w:rPr>
@@ -2913,18 +2821,36 @@
         </w:rPr>
         <w:t xml:space="preserve"> place - MLH </w:t>
       </w:r>
-      <w:proofErr w:type="spellStart"/>
-      <w:r>
-        <w:rPr>
-          <w:rFonts w:ascii="Roboto" w:hAnsi="Roboto" w:cs="Times New Roman"/>
-          <w:b/>
-          <w:color w:val="000000" w:themeColor="text1"/>
-          <w:sz w:val="21"/>
-          <w:szCs w:val="21"/>
-        </w:rPr>
-        <w:t>HackVerse</w:t>
-      </w:r>
-      <w:proofErr w:type="spellEnd"/>
+      <w:r>
+        <w:rPr>
+          <w:rFonts w:ascii="Roboto" w:hAnsi="Roboto" w:cs="Times New Roman"/>
+          <w:b/>
+          <w:color w:val="000000" w:themeColor="text1"/>
+          <w:sz w:val="21"/>
+          <w:szCs w:val="21"/>
+        </w:rPr>
+        <w:t>Hack</w:t>
+      </w:r>
+      <w:r>
+        <w:rPr>
+          <w:rFonts w:ascii="Roboto" w:hAnsi="Roboto" w:cs="Times New Roman"/>
+          <w:b/>
+          <w:color w:val="000000" w:themeColor="text1"/>
+          <w:sz w:val="21"/>
+          <w:szCs w:val="21"/>
+        </w:rPr>
+        <w:t>erv</w:t>
+      </w:r>
+      <w:r>
+        <w:rPr>
+          <w:rFonts w:ascii="Roboto" w:hAnsi="Roboto" w:cs="Times New Roman"/>
+          <w:b/>
+          <w:color w:val="000000" w:themeColor="text1"/>
+          <w:sz w:val="21"/>
+          <w:szCs w:val="21"/>
+        </w:rPr>
+        <w:t>erse</w:t>
+      </w:r>
       <w:r>
         <w:rPr>
           <w:rFonts w:ascii="Roboto" w:hAnsi="Roboto" w:cs="Times New Roman"/>
@@ -2994,17 +2920,47 @@
           <w:sz w:val="21"/>
           <w:szCs w:val="21"/>
         </w:rPr>
-        <w:t>out of</w:t>
-      </w:r>
-      <w:r>
-        <w:rPr>
-          <w:rFonts w:ascii="Roboto" w:hAnsi="Roboto" w:cs="Times New Roman"/>
-          <w:bCs/>
-          <w:color w:val="000000" w:themeColor="text1"/>
-          <w:sz w:val="21"/>
-          <w:szCs w:val="21"/>
-        </w:rPr>
-        <w:t>186 participants.</w:t>
+        <w:t xml:space="preserve">out </w:t>
+      </w:r>
+      <w:r>
+        <w:rPr>
+          <w:rFonts w:ascii="Roboto" w:hAnsi="Roboto" w:cs="Times New Roman"/>
+          <w:bCs/>
+          <w:color w:val="000000" w:themeColor="text1"/>
+          <w:sz w:val="21"/>
+          <w:szCs w:val="21"/>
+        </w:rPr>
+        <w:t>of</w:t>
+      </w:r>
+      <w:r>
+        <w:rPr>
+          <w:rFonts w:ascii="Roboto" w:hAnsi="Roboto" w:cs="Times New Roman"/>
+          <w:bCs/>
+          <w:color w:val="000000" w:themeColor="text1"/>
+          <w:sz w:val="21"/>
+          <w:szCs w:val="21"/>
+        </w:rPr>
+        <w:t xml:space="preserve"> 52 participants</w:t>
+      </w:r>
+      <w:r>
+        <w:rPr>
+          <w:rFonts w:ascii="Roboto" w:hAnsi="Roboto" w:cs="Times New Roman"/>
+          <w:bCs/>
+          <w:color w:val="000000" w:themeColor="text1"/>
+          <w:sz w:val="21"/>
+          <w:szCs w:val="21"/>
+        </w:rPr>
+        <w:t xml:space="preserve"> in this XR-themed hackathon</w:t>
+      </w:r>
+      <w:r>
+        <w:rPr>
+          <w:rFonts w:ascii="Roboto" w:hAnsi="Roboto" w:cs="Times New Roman"/>
+          <w:bCs/>
+          <w:color w:val="000000" w:themeColor="text1"/>
+          <w:sz w:val="21"/>
+          <w:szCs w:val="21"/>
+        </w:rPr>
+        <w:t>.</w:t>
       </w:r>
     </w:p>
     <w:p>
@@ -3124,16 +3080,6 @@
         </w:rPr>
         <w:t>and Best Pride Hack out of 186 participants.</w:t>
       </w:r>
-      <w:r>
-        <w:rPr>
-          <w:rFonts w:ascii="Roboto" w:hAnsi="Roboto" w:cs="Times New Roman"/>
-          <w:bCs/>
-          <w:color w:val="000000" w:themeColor="text1"/>
-          <w:sz w:val="21"/>
-          <w:szCs w:val="21"/>
-        </w:rPr>
-        <w:tab/>
-      </w:r>
     </w:p>
     <w:p>
       <w:pPr>
@@ -3257,7 +3203,67 @@
           <w:sz w:val="21"/>
           <w:szCs w:val="21"/>
         </w:rPr>
-        <w:t>A&amp;S Dean’s List Scholar 2020 – 2021:</w:t>
+        <w:t xml:space="preserve">A&amp;S Dean’s List Scholar </w:t>
+      </w:r>
+      <w:r>
+        <w:rPr>
+          <w:rFonts w:ascii="Roboto" w:hAnsi="Roboto" w:cs="Times New Roman"/>
+          <w:b/>
+          <w:color w:val="000000" w:themeColor="text1"/>
+          <w:sz w:val="21"/>
+          <w:szCs w:val="21"/>
+        </w:rPr>
+        <w:t xml:space="preserve">(2) </w:t>
+      </w:r>
+      <w:r>
+        <w:rPr>
+          <w:rFonts w:ascii="Roboto" w:hAnsi="Roboto" w:cs="Times New Roman"/>
+          <w:b/>
+          <w:color w:val="000000" w:themeColor="text1"/>
+          <w:sz w:val="21"/>
+          <w:szCs w:val="21"/>
+        </w:rPr>
+        <w:t>2020</w:t>
+      </w:r>
+      <w:r>
+        <w:rPr>
+          <w:rFonts w:ascii="Roboto" w:hAnsi="Roboto" w:cs="Times New Roman"/>
+          <w:b/>
+          <w:color w:val="000000" w:themeColor="text1"/>
+          <w:sz w:val="21"/>
+          <w:szCs w:val="21"/>
+        </w:rPr>
+        <w:t>-2021, 2021-</w:t>
+      </w:r>
+      <w:r>
+        <w:rPr>
+          <w:rFonts w:ascii="Roboto" w:hAnsi="Roboto" w:cs="Times New Roman"/>
+          <w:b/>
+          <w:color w:val="000000" w:themeColor="text1"/>
+          <w:sz w:val="21"/>
+          <w:szCs w:val="21"/>
+        </w:rPr>
+        <w:t>202</w:t>
+      </w:r>
+      <w:r>
+        <w:rPr>
+          <w:rFonts w:ascii="Roboto" w:hAnsi="Roboto" w:cs="Times New Roman"/>
+          <w:b/>
+          <w:color w:val="000000" w:themeColor="text1"/>
+          <w:sz w:val="21"/>
+          <w:szCs w:val="21"/>
+        </w:rPr>
+        <w:t>2</w:t>
+      </w:r>
+      <w:r>
+        <w:rPr>
+          <w:rFonts w:ascii="Roboto" w:hAnsi="Roboto" w:cs="Times New Roman"/>
+          <w:b/>
+          <w:color w:val="000000" w:themeColor="text1"/>
+          <w:sz w:val="21"/>
+          <w:szCs w:val="21"/>
+        </w:rPr>
+        <w:t>:</w:t>
       </w:r>
       <w:r>
         <w:rPr>

</xml_diff>

<commit_message>
september 2022 changes pt 4
</commit_message>
<xml_diff>
--- a/Resume 2022 September.docx
+++ b/Resume 2022 September.docx
@@ -48,7 +48,7 @@
             <w:szCs w:val="21"/>
             <w:u w:val="none"/>
           </w:rPr>
-          <w:t>github.com/simonchenwastaken/</w:t>
+          <w:t>Github Profile</w:t>
         </w:r>
       </w:hyperlink>
     </w:p>
@@ -97,7 +97,7 @@
             <w:szCs w:val="21"/>
             <w:u w:val="none"/>
           </w:rPr>
-          <w:t>linkedin.com/in/simon-chen-sc/</w:t>
+          <w:t>LinkedIn Profile</w:t>
         </w:r>
       </w:hyperlink>
       <w:hyperlink r:id="rId10" w:history="1"/>
@@ -130,16 +130,16 @@
         <w:rPr>
           <w:rFonts w:ascii="Roboto" w:hAnsi="Roboto" w:cs="Times New Roman"/>
           <w:b/>
-          <w:color w:val="000000" w:themeColor="text1"/>
-          <w:sz w:val="21"/>
-          <w:szCs w:val="21"/>
-        </w:rPr>
-      </w:pPr>
-      <w:r>
-        <w:rPr>
-          <w:rFonts w:ascii="Roboto" w:hAnsi="Roboto" w:cs="Times New Roman"/>
-          <w:b/>
-          <w:color w:val="000000" w:themeColor="text1"/>
+          <w:color w:val="00729A"/>
+          <w:sz w:val="21"/>
+          <w:szCs w:val="21"/>
+        </w:rPr>
+      </w:pPr>
+      <w:r>
+        <w:rPr>
+          <w:rFonts w:ascii="Roboto" w:hAnsi="Roboto" w:cs="Times New Roman"/>
+          <w:b/>
+          <w:color w:val="00729A"/>
           <w:sz w:val="21"/>
           <w:szCs w:val="21"/>
         </w:rPr>
@@ -422,16 +422,16 @@
         <w:rPr>
           <w:rFonts w:ascii="Roboto" w:hAnsi="Roboto" w:cs="Times New Roman"/>
           <w:b/>
-          <w:color w:val="000000" w:themeColor="text1"/>
-          <w:sz w:val="21"/>
-          <w:szCs w:val="21"/>
-        </w:rPr>
-      </w:pPr>
-      <w:r>
-        <w:rPr>
-          <w:rFonts w:ascii="Roboto" w:hAnsi="Roboto" w:cs="Times New Roman"/>
-          <w:b/>
-          <w:color w:val="000000" w:themeColor="text1"/>
+          <w:color w:val="00729A"/>
+          <w:sz w:val="21"/>
+          <w:szCs w:val="21"/>
+        </w:rPr>
+      </w:pPr>
+      <w:r>
+        <w:rPr>
+          <w:rFonts w:ascii="Roboto" w:hAnsi="Roboto" w:cs="Times New Roman"/>
+          <w:b/>
+          <w:color w:val="00729A"/>
           <w:sz w:val="21"/>
           <w:szCs w:val="21"/>
         </w:rPr>
@@ -662,14 +662,23 @@
           <w:sz w:val="21"/>
           <w:szCs w:val="21"/>
         </w:rPr>
-        <w:t xml:space="preserve"> open</w:t>
-      </w:r>
+        <w:t xml:space="preserve"> </w:t>
+      </w:r>
+      <w:proofErr w:type="gramStart"/>
       <w:r>
         <w:rPr>
           <w:rFonts w:ascii="Roboto" w:hAnsi="Roboto"/>
           <w:sz w:val="21"/>
           <w:szCs w:val="21"/>
         </w:rPr>
+        <w:t>open</w:t>
+      </w:r>
+      <w:r>
+        <w:rPr>
+          <w:rFonts w:ascii="Roboto" w:hAnsi="Roboto"/>
+          <w:sz w:val="21"/>
+          <w:szCs w:val="21"/>
+        </w:rPr>
         <w:t>-</w:t>
       </w:r>
       <w:r>
@@ -678,7 +687,16 @@
           <w:sz w:val="21"/>
           <w:szCs w:val="21"/>
         </w:rPr>
-        <w:t>source pdf.js</w:t>
+        <w:t>source</w:t>
+      </w:r>
+      <w:proofErr w:type="gramEnd"/>
+      <w:r>
+        <w:rPr>
+          <w:rFonts w:ascii="Roboto" w:hAnsi="Roboto"/>
+          <w:sz w:val="21"/>
+          <w:szCs w:val="21"/>
+        </w:rPr>
+        <w:t xml:space="preserve"> pdf.js</w:t>
       </w:r>
       <w:r>
         <w:rPr>
@@ -741,7 +759,25 @@
           <w:sz w:val="21"/>
           <w:szCs w:val="21"/>
         </w:rPr>
-        <w:t xml:space="preserve"> Ontario healthcare clients by contributing over 12+ tickets to the major release version 3.21 of Verto’s clinician software suite.</w:t>
+        <w:t xml:space="preserve"> Ontario healthcare clients by contributing over 12+ tickets to the major release version 3.21 of </w:t>
+      </w:r>
+      <w:proofErr w:type="spellStart"/>
+      <w:r>
+        <w:rPr>
+          <w:rFonts w:ascii="Roboto" w:hAnsi="Roboto"/>
+          <w:sz w:val="21"/>
+          <w:szCs w:val="21"/>
+        </w:rPr>
+        <w:t>Verto’s</w:t>
+      </w:r>
+      <w:proofErr w:type="spellEnd"/>
+      <w:r>
+        <w:rPr>
+          <w:rFonts w:ascii="Roboto" w:hAnsi="Roboto"/>
+          <w:sz w:val="21"/>
+          <w:szCs w:val="21"/>
+        </w:rPr>
+        <w:t xml:space="preserve"> clinician software suite.</w:t>
       </w:r>
     </w:p>
     <w:p>
@@ -1502,16 +1538,16 @@
         <w:rPr>
           <w:rFonts w:ascii="Roboto" w:hAnsi="Roboto" w:cs="Times New Roman"/>
           <w:b/>
-          <w:color w:val="000000" w:themeColor="text1"/>
-          <w:sz w:val="21"/>
-          <w:szCs w:val="21"/>
-        </w:rPr>
-      </w:pPr>
-      <w:r>
-        <w:rPr>
-          <w:rFonts w:ascii="Roboto" w:hAnsi="Roboto" w:cs="Times New Roman"/>
-          <w:b/>
-          <w:color w:val="000000" w:themeColor="text1"/>
+          <w:color w:val="00729A"/>
+          <w:sz w:val="21"/>
+          <w:szCs w:val="21"/>
+        </w:rPr>
+      </w:pPr>
+      <w:r>
+        <w:rPr>
+          <w:rFonts w:ascii="Roboto" w:hAnsi="Roboto" w:cs="Times New Roman"/>
+          <w:b/>
+          <w:color w:val="00729A"/>
           <w:sz w:val="21"/>
           <w:szCs w:val="21"/>
         </w:rPr>
@@ -1521,7 +1557,7 @@
         <w:rPr>
           <w:rFonts w:ascii="Roboto" w:hAnsi="Roboto" w:cs="Times New Roman"/>
           <w:b/>
-          <w:color w:val="000000" w:themeColor="text1"/>
+          <w:color w:val="00729A"/>
           <w:sz w:val="21"/>
           <w:szCs w:val="21"/>
         </w:rPr>
@@ -2446,16 +2482,16 @@
         <w:rPr>
           <w:rFonts w:ascii="Roboto" w:hAnsi="Roboto" w:cs="Times New Roman"/>
           <w:b/>
-          <w:color w:val="000000" w:themeColor="text1"/>
-          <w:sz w:val="21"/>
-          <w:szCs w:val="21"/>
-        </w:rPr>
-      </w:pPr>
-      <w:r>
-        <w:rPr>
-          <w:rFonts w:ascii="Roboto" w:hAnsi="Roboto" w:cs="Times New Roman"/>
-          <w:b/>
-          <w:color w:val="000000" w:themeColor="text1"/>
+          <w:color w:val="00729A"/>
+          <w:sz w:val="21"/>
+          <w:szCs w:val="21"/>
+        </w:rPr>
+      </w:pPr>
+      <w:r>
+        <w:rPr>
+          <w:rFonts w:ascii="Roboto" w:hAnsi="Roboto" w:cs="Times New Roman"/>
+          <w:b/>
+          <w:color w:val="00729A"/>
           <w:sz w:val="21"/>
           <w:szCs w:val="21"/>
         </w:rPr>
@@ -2717,7 +2753,29 @@
           <w:sz w:val="21"/>
           <w:szCs w:val="21"/>
         </w:rPr>
-        <w:t>, Bash/Zsh, Vi</w:t>
+        <w:t>, Bash/</w:t>
+      </w:r>
+      <w:proofErr w:type="spellStart"/>
+      <w:r>
+        <w:rPr>
+          <w:rFonts w:ascii="Roboto" w:hAnsi="Roboto" w:cs="Times New Roman"/>
+          <w:bCs/>
+          <w:color w:val="000000" w:themeColor="text1"/>
+          <w:sz w:val="21"/>
+          <w:szCs w:val="21"/>
+        </w:rPr>
+        <w:t>Zsh</w:t>
+      </w:r>
+      <w:proofErr w:type="spellEnd"/>
+      <w:r>
+        <w:rPr>
+          <w:rFonts w:ascii="Roboto" w:hAnsi="Roboto" w:cs="Times New Roman"/>
+          <w:bCs/>
+          <w:color w:val="000000" w:themeColor="text1"/>
+          <w:sz w:val="21"/>
+          <w:szCs w:val="21"/>
+        </w:rPr>
+        <w:t>, Vi</w:t>
       </w:r>
       <w:r>
         <w:rPr>
@@ -2759,16 +2817,16 @@
         <w:rPr>
           <w:rFonts w:ascii="Roboto" w:hAnsi="Roboto" w:cs="Times New Roman"/>
           <w:b/>
-          <w:color w:val="000000" w:themeColor="text1"/>
-          <w:sz w:val="21"/>
-          <w:szCs w:val="21"/>
-        </w:rPr>
-      </w:pPr>
-      <w:r>
-        <w:rPr>
-          <w:rFonts w:ascii="Roboto" w:hAnsi="Roboto" w:cs="Times New Roman"/>
-          <w:b/>
-          <w:color w:val="000000" w:themeColor="text1"/>
+          <w:color w:val="00729A"/>
+          <w:sz w:val="21"/>
+          <w:szCs w:val="21"/>
+        </w:rPr>
+      </w:pPr>
+      <w:r>
+        <w:rPr>
+          <w:rFonts w:ascii="Roboto" w:hAnsi="Roboto" w:cs="Times New Roman"/>
+          <w:b/>
+          <w:color w:val="00729A"/>
           <w:sz w:val="21"/>
           <w:szCs w:val="21"/>
         </w:rPr>

</xml_diff>